<commit_message>
second commit for html-project
</commit_message>
<xml_diff>
--- a/Programming Languages-Doha Hashem .docx
+++ b/Programming Languages-Doha Hashem .docx
@@ -10,8 +10,8 @@
         <w:tblLook w:val="04A0" w:firstRow="1" w:lastRow="0" w:firstColumn="1" w:lastColumn="0" w:noHBand="0" w:noVBand="1"/>
       </w:tblPr>
       <w:tblGrid>
-        <w:gridCol w:w="4299"/>
-        <w:gridCol w:w="4331"/>
+        <w:gridCol w:w="2994"/>
+        <w:gridCol w:w="5636"/>
       </w:tblGrid>
       <w:tr>
         <w:trPr>
@@ -102,7 +102,6 @@
               </w:rPr>
               <w:t xml:space="preserve">l </w:t>
             </w:r>
-            <w:proofErr w:type="spellStart"/>
             <w:r>
               <w:rPr>
                 <w:sz w:val="32"/>
@@ -117,13 +116,11 @@
               </w:rPr>
               <w:t>onem</w:t>
             </w:r>
-            <w:proofErr w:type="spellEnd"/>
           </w:p>
           <w:p>
             <w:pPr>
               <w:cnfStyle w:val="100000000000" w:firstRow="1" w:lastRow="0" w:firstColumn="0" w:lastColumn="0" w:oddVBand="0" w:evenVBand="0" w:oddHBand="0" w:evenHBand="0" w:firstRowFirstColumn="0" w:firstRowLastColumn="0" w:lastRowFirstColumn="0" w:lastRowLastColumn="0"/>
               <w:rPr>
-                <w:rFonts w:hint="cs"/>
                 <w:sz w:val="32"/>
                 <w:szCs w:val="32"/>
                 <w:rtl/>
@@ -394,6 +391,57 @@
           </w:p>
         </w:tc>
       </w:tr>
+      <w:tr>
+        <w:trPr>
+          <w:trHeight w:val="947"/>
+        </w:trPr>
+        <w:tc>
+          <w:tcPr>
+            <w:cnfStyle w:val="001000000000" w:firstRow="0" w:lastRow="0" w:firstColumn="1" w:lastColumn="0" w:oddVBand="0" w:evenVBand="0" w:oddHBand="0" w:evenHBand="0" w:firstRowFirstColumn="0" w:firstRowLastColumn="0" w:lastRowFirstColumn="0" w:lastRowLastColumn="0"/>
+            <w:tcW w:w="4420" w:type="dxa"/>
+          </w:tcPr>
+          <w:p>
+            <w:pPr>
+              <w:rPr>
+                <w:b w:val="0"/>
+                <w:bCs w:val="0"/>
+                <w:sz w:val="32"/>
+                <w:szCs w:val="32"/>
+              </w:rPr>
+            </w:pPr>
+            <w:r>
+              <w:rPr>
+                <w:b w:val="0"/>
+                <w:bCs w:val="0"/>
+                <w:sz w:val="32"/>
+                <w:szCs w:val="32"/>
+              </w:rPr>
+              <w:t>GitHub Link</w:t>
+            </w:r>
+          </w:p>
+        </w:tc>
+        <w:tc>
+          <w:tcPr>
+            <w:tcW w:w="4420" w:type="dxa"/>
+          </w:tcPr>
+          <w:p>
+            <w:pPr>
+              <w:cnfStyle w:val="000000000000" w:firstRow="0" w:lastRow="0" w:firstColumn="0" w:lastColumn="0" w:oddVBand="0" w:evenVBand="0" w:oddHBand="0" w:evenHBand="0" w:firstRowFirstColumn="0" w:firstRowLastColumn="0" w:lastRowFirstColumn="0" w:lastRowLastColumn="0"/>
+              <w:rPr>
+                <w:sz w:val="32"/>
+                <w:szCs w:val="32"/>
+              </w:rPr>
+            </w:pPr>
+            <w:r>
+              <w:rPr>
+                <w:sz w:val="32"/>
+                <w:szCs w:val="32"/>
+              </w:rPr>
+              <w:t>https://github.com/DohaHashem/ece001</w:t>
+            </w:r>
+          </w:p>
+        </w:tc>
+      </w:tr>
     </w:tbl>
     <w:p/>
     <w:p>
@@ -684,27 +732,7 @@
           <w:sz w:val="24"/>
           <w:szCs w:val="24"/>
         </w:rPr>
-        <w:t xml:space="preserve">For instance, Python offers Django and Flask, popular libraries for web development and TensorFlow, </w:t>
-      </w:r>
-      <w:proofErr w:type="spellStart"/>
-      <w:r>
-        <w:rPr>
-          <w:rFonts w:ascii="Arial" w:eastAsia="Times New Roman" w:hAnsi="Arial" w:cs="Arial"/>
-          <w:color w:val="000000" w:themeColor="text1"/>
-          <w:sz w:val="24"/>
-          <w:szCs w:val="24"/>
-        </w:rPr>
-        <w:t>Keras</w:t>
-      </w:r>
-      <w:proofErr w:type="spellEnd"/>
-      <w:r>
-        <w:rPr>
-          <w:rFonts w:ascii="Arial" w:eastAsia="Times New Roman" w:hAnsi="Arial" w:cs="Arial"/>
-          <w:color w:val="000000" w:themeColor="text1"/>
-          <w:sz w:val="24"/>
-          <w:szCs w:val="24"/>
-        </w:rPr>
-        <w:t>, and SciPy for data science applications. </w:t>
+        <w:t>For instance, Python offers Django and Flask, popular libraries for web development and TensorFlow, Keras, and SciPy for data science applications. </w:t>
       </w:r>
     </w:p>
     <w:p>
@@ -1196,27 +1224,7 @@
           <w:sz w:val="24"/>
           <w:szCs w:val="24"/>
         </w:rPr>
-        <w:t xml:space="preserve"> by </w:t>
-      </w:r>
-      <w:proofErr w:type="spellStart"/>
-      <w:r>
-        <w:rPr>
-          <w:rFonts w:ascii="Arial" w:eastAsia="Times New Roman" w:hAnsi="Arial" w:cs="Arial"/>
-          <w:color w:val="000000" w:themeColor="text1"/>
-          <w:sz w:val="24"/>
-          <w:szCs w:val="24"/>
-        </w:rPr>
-        <w:t>HackerRank</w:t>
-      </w:r>
-      <w:proofErr w:type="spellEnd"/>
-      <w:r>
-        <w:rPr>
-          <w:rFonts w:ascii="Arial" w:eastAsia="Times New Roman" w:hAnsi="Arial" w:cs="Arial"/>
-          <w:color w:val="000000" w:themeColor="text1"/>
-          <w:sz w:val="24"/>
-          <w:szCs w:val="24"/>
-        </w:rPr>
-        <w:t xml:space="preserve"> shares that JavaScript is the top programming skill required by companies today</w:t>
+        <w:t> by HackerRank shares that JavaScript is the top programming skill required by companies today</w:t>
       </w:r>
       <w:r>
         <w:rPr>
@@ -2099,6 +2107,7 @@
     <w:lsdException w:name="HTML Sample" w:semiHidden="1" w:unhideWhenUsed="1"/>
     <w:lsdException w:name="HTML Typewriter" w:semiHidden="1" w:unhideWhenUsed="1"/>
     <w:lsdException w:name="HTML Variable" w:semiHidden="1" w:unhideWhenUsed="1"/>
+    <w:lsdException w:name="Normal Table" w:semiHidden="1" w:unhideWhenUsed="1"/>
     <w:lsdException w:name="annotation subject" w:semiHidden="1" w:unhideWhenUsed="1"/>
     <w:lsdException w:name="No List" w:semiHidden="1" w:unhideWhenUsed="1"/>
     <w:lsdException w:name="Outline List 1" w:semiHidden="1" w:unhideWhenUsed="1"/>
@@ -2145,8 +2154,10 @@
     <w:lsdException w:name="Table Subtle 2" w:semiHidden="1" w:unhideWhenUsed="1"/>
     <w:lsdException w:name="Table Web 1" w:semiHidden="1" w:unhideWhenUsed="1"/>
     <w:lsdException w:name="Table Web 2" w:semiHidden="1" w:unhideWhenUsed="1"/>
+    <w:lsdException w:name="Table Web 3" w:semiHidden="1" w:unhideWhenUsed="1"/>
     <w:lsdException w:name="Balloon Text" w:semiHidden="1" w:unhideWhenUsed="1"/>
     <w:lsdException w:name="Table Grid" w:uiPriority="59"/>
+    <w:lsdException w:name="Table Theme" w:semiHidden="1" w:unhideWhenUsed="1"/>
     <w:lsdException w:name="Placeholder Text" w:semiHidden="1"/>
     <w:lsdException w:name="No Spacing" w:uiPriority="1" w:qFormat="1"/>
     <w:lsdException w:name="Light Shading" w:uiPriority="60"/>

</xml_diff>